<commit_message>
Actualizando archivo de encabezado
</commit_message>
<xml_diff>
--- a/encabezado-analitico-incompleto.docx
+++ b/encabezado-analitico-incompleto.docx
@@ -19,7 +19,7 @@
       </w:tblPr>
       <w:tblGrid>
         <w:gridCol w:w="1617"/>
-        <w:gridCol w:w="936"/>
+        <w:gridCol w:w="1026"/>
         <w:gridCol w:w="1643"/>
       </w:tblGrid>
       <w:tr>
@@ -79,9 +79,9 @@
                 <w:szCs w:val="24"/>
               </w:rPr>
               <w:drawing>
-                <wp:inline distT="0" distB="0" distL="0" distR="0" wp14:anchorId="0458C945" wp14:editId="0CBBB380">
+                <wp:inline distT="0" distB="0" distL="0" distR="0" wp14:anchorId="0458C945" wp14:editId="5A38922D">
                   <wp:extent cx="448692" cy="720000"/>
-                  <wp:effectExtent l="0" t="0" r="8890" b="4445"/>
+                  <wp:effectExtent l="38100" t="19050" r="27940" b="23495"/>
                   <wp:docPr id="1" name="Imagen 1"/>
                   <wp:cNvGraphicFramePr>
                     <a:graphicFrameLocks xmlns:a="http://schemas.openxmlformats.org/drawingml/2006/main" noChangeAspect="1"/>
@@ -178,10 +178,10 @@
         <mc:AlternateContent>
           <mc:Choice Requires="wps">
             <w:drawing>
-              <wp:anchor distT="45720" distB="45720" distL="114300" distR="114300" simplePos="0" relativeHeight="251659264" behindDoc="0" locked="0" layoutInCell="1" allowOverlap="1" wp14:anchorId="53AD9118" wp14:editId="7726E05E">
+              <wp:anchor distT="45720" distB="45720" distL="114300" distR="114300" simplePos="0" relativeHeight="251659264" behindDoc="0" locked="0" layoutInCell="1" allowOverlap="1" wp14:anchorId="53AD9118" wp14:editId="5E1CC771">
                 <wp:simplePos x="0" y="0"/>
                 <wp:positionH relativeFrom="column">
-                  <wp:posOffset>5828030</wp:posOffset>
+                  <wp:posOffset>5656580</wp:posOffset>
                 </wp:positionH>
                 <wp:positionV relativeFrom="paragraph">
                   <wp:posOffset>-257810</wp:posOffset>
@@ -271,7 +271,7 @@
                 <v:stroke joinstyle="miter"/>
                 <v:path gradientshapeok="t" o:connecttype="rect"/>
               </v:shapetype>
-              <v:shape id="Cuadro de texto 2" o:spid="_x0000_s1026" type="#_x0000_t202" style="position:absolute;left:0;text-align:left;margin-left:458.9pt;margin-top:-20.3pt;width:185.9pt;height:19.85pt;z-index:251659264;visibility:visible;mso-wrap-style:none;mso-width-percent:400;mso-height-percent:0;mso-wrap-distance-left:9pt;mso-wrap-distance-top:3.6pt;mso-wrap-distance-right:9pt;mso-wrap-distance-bottom:3.6pt;mso-position-horizontal:absolute;mso-position-horizontal-relative:text;mso-position-vertical:absolute;mso-position-vertical-relative:text;mso-width-percent:400;mso-height-percent:0;mso-width-relative:margin;mso-height-relative:margin;v-text-anchor:top" o:gfxdata="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" stroked="f">
+              <v:shape id="Cuadro de texto 2" o:spid="_x0000_s1026" type="#_x0000_t202" style="position:absolute;left:0;text-align:left;margin-left:445.4pt;margin-top:-20.3pt;width:185.9pt;height:19.85pt;z-index:251659264;visibility:visible;mso-wrap-style:none;mso-width-percent:400;mso-height-percent:0;mso-wrap-distance-left:9pt;mso-wrap-distance-top:3.6pt;mso-wrap-distance-right:9pt;mso-wrap-distance-bottom:3.6pt;mso-position-horizontal:absolute;mso-position-horizontal-relative:text;mso-position-vertical:absolute;mso-position-vertical-relative:text;mso-width-percent:400;mso-height-percent:0;mso-width-relative:margin;mso-height-relative:margin;v-text-anchor:top" o:gfxdata="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" stroked="f">
                 <v:textbox>
                   <w:txbxContent>
                     <w:p>

</xml_diff>

<commit_message>
Modificando tamaño de fuente
</commit_message>
<xml_diff>
--- a/encabezado-analitico-incompleto.docx
+++ b/encabezado-analitico-incompleto.docx
@@ -318,8 +318,6 @@
         <w:jc w:val="center"/>
         <w:rPr>
           <w:rFonts w:ascii="Arial" w:hAnsi="Arial" w:cs="Arial"/>
-          <w:sz w:val="24"/>
-          <w:szCs w:val="24"/>
         </w:rPr>
       </w:pPr>
       <w:r>
@@ -327,8 +325,6 @@
           <w:rFonts w:ascii="Arial" w:hAnsi="Arial" w:cs="Arial"/>
           <w:b/>
           <w:bCs/>
-          <w:sz w:val="24"/>
-          <w:szCs w:val="24"/>
         </w:rPr>
         <w:t xml:space="preserve">LEY DE EDUCACIÓN NACIONAL </w:t>
       </w:r>
@@ -338,8 +334,6 @@
           <w:rFonts w:ascii="Arial" w:hAnsi="Arial" w:cs="Arial"/>
           <w:b/>
           <w:bCs/>
-          <w:sz w:val="24"/>
-          <w:szCs w:val="24"/>
         </w:rPr>
         <w:t>N°</w:t>
       </w:r>
@@ -349,8 +343,6 @@
           <w:rFonts w:ascii="Arial" w:hAnsi="Arial" w:cs="Arial"/>
           <w:b/>
           <w:bCs/>
-          <w:sz w:val="24"/>
-          <w:szCs w:val="24"/>
         </w:rPr>
         <w:t xml:space="preserve"> 26.206</w:t>
       </w:r>
@@ -364,8 +356,6 @@
           <w:rFonts w:ascii="Arial" w:hAnsi="Arial" w:cs="Arial"/>
           <w:b/>
           <w:bCs/>
-          <w:sz w:val="24"/>
-          <w:szCs w:val="24"/>
         </w:rPr>
       </w:pPr>
       <w:r>
@@ -373,8 +363,6 @@
           <w:rFonts w:ascii="Arial" w:hAnsi="Arial" w:cs="Arial"/>
           <w:b/>
           <w:bCs/>
-          <w:sz w:val="24"/>
-          <w:szCs w:val="24"/>
         </w:rPr>
         <w:t>PROVINCIA DE MENDOZA</w:t>
       </w:r>
@@ -388,8 +376,6 @@
           <w:rFonts w:ascii="Arial" w:hAnsi="Arial" w:cs="Arial"/>
           <w:b/>
           <w:bCs/>
-          <w:sz w:val="24"/>
-          <w:szCs w:val="24"/>
         </w:rPr>
       </w:pPr>
       <w:r>
@@ -397,8 +383,6 @@
           <w:rFonts w:ascii="Arial" w:hAnsi="Arial" w:cs="Arial"/>
           <w:b/>
           <w:bCs/>
-          <w:sz w:val="24"/>
-          <w:szCs w:val="24"/>
         </w:rPr>
         <w:t>CERTIFICADO ANAL</w:t>
       </w:r>
@@ -407,8 +391,6 @@
           <w:rFonts w:ascii="Arial" w:hAnsi="Arial" w:cs="Arial"/>
           <w:b/>
           <w:bCs/>
-          <w:sz w:val="24"/>
-          <w:szCs w:val="24"/>
         </w:rPr>
         <w:t>Í</w:t>
       </w:r>
@@ -417,8 +399,6 @@
           <w:rFonts w:ascii="Arial" w:hAnsi="Arial" w:cs="Arial"/>
           <w:b/>
           <w:bCs/>
-          <w:sz w:val="24"/>
-          <w:szCs w:val="24"/>
         </w:rPr>
         <w:t>TICO DE ESTUDIOS INCOMPLETO</w:t>
       </w:r>

</xml_diff>